<commit_message>
qr code embedding fixed
</commit_message>
<xml_diff>
--- a/templates/certificate_template.docx
+++ b/templates/certificate_template.docx
@@ -768,205 +768,6 @@
           <w:szCs w:val="16"/>
         </w:rPr>
       </w:pPr>
-      <w:r>
-        <w:rPr>
-          <w:rFonts w:ascii="Arial" w:hAnsi="Arial" w:cs="Arial"/>
-          <w:b/>
-          <w:bCs/>
-          <w:kern w:val="0"/>
-          <w:sz w:val="16"/>
-          <w:szCs w:val="16"/>
-        </w:rPr>
-        <w:fldChar w:fldCharType="begin"/>
-      </w:r>
-      <w:r>
-        <w:rPr>
-          <w:rFonts w:ascii="Arial" w:hAnsi="Arial" w:cs="Arial"/>
-          <w:b/>
-          <w:bCs/>
-          <w:kern w:val="0"/>
-          <w:sz w:val="16"/>
-          <w:szCs w:val="16"/>
-        </w:rPr>
-        <w:instrText xml:space="preserve"> </w:instrText>
-      </w:r>
-      <w:r>
-        <w:rPr>
-          <w:rFonts w:ascii="Arial" w:hAnsi="Arial" w:cs="Arial"/>
-          <w:b/>
-          <w:bCs/>
-          <w:kern w:val="0"/>
-          <w:sz w:val="16"/>
-          <w:szCs w:val="16"/>
-        </w:rPr>
-        <w:instrText>INCLUDEPICTURE  "</w:instrText>
-      </w:r>
-      <w:r>
-        <w:rPr>
-          <w:rFonts w:ascii="Arial" w:hAnsi="Arial" w:cs="Arial"/>
-          <w:b/>
-          <w:bCs/>
-          <w:kern w:val="0"/>
-          <w:sz w:val="16"/>
-          <w:szCs w:val="16"/>
-        </w:rPr>
-        <w:instrText xml:space="preserve">{ </w:instrText>
-      </w:r>
-      <w:r>
-        <w:rPr>
-          <w:rFonts w:ascii="Arial" w:hAnsi="Arial" w:cs="Arial"/>
-          <w:b/>
-          <w:bCs/>
-          <w:kern w:val="0"/>
-          <w:sz w:val="16"/>
-          <w:szCs w:val="16"/>
-        </w:rPr>
-        <w:instrText>MERGEFIELD QR</w:instrText>
-      </w:r>
-      <w:r>
-        <w:rPr>
-          <w:rFonts w:ascii="Arial" w:hAnsi="Arial" w:cs="Arial"/>
-          <w:b/>
-          <w:bCs/>
-          <w:kern w:val="0"/>
-          <w:sz w:val="16"/>
-          <w:szCs w:val="16"/>
-        </w:rPr>
-        <w:instrText xml:space="preserve"> }</w:instrText>
-      </w:r>
-      <w:r>
-        <w:rPr>
-          <w:rFonts w:ascii="Arial" w:hAnsi="Arial" w:cs="Arial"/>
-          <w:b/>
-          <w:bCs/>
-          <w:kern w:val="0"/>
-          <w:sz w:val="16"/>
-          <w:szCs w:val="16"/>
-        </w:rPr>
-        <w:instrText>"</w:instrText>
-      </w:r>
-      <w:r>
-        <w:rPr>
-          <w:rFonts w:ascii="Arial" w:hAnsi="Arial" w:cs="Arial"/>
-          <w:b/>
-          <w:bCs/>
-          <w:kern w:val="0"/>
-          <w:sz w:val="16"/>
-          <w:szCs w:val="16"/>
-        </w:rPr>
-        <w:instrText xml:space="preserve"> </w:instrText>
-      </w:r>
-      <w:r>
-        <w:rPr>
-          <w:rFonts w:ascii="Arial" w:hAnsi="Arial" w:cs="Arial"/>
-          <w:b/>
-          <w:bCs/>
-          <w:kern w:val="0"/>
-          <w:sz w:val="16"/>
-          <w:szCs w:val="16"/>
-        </w:rPr>
-        <w:instrText xml:space="preserve">\* MERGEFORMAT </w:instrText>
-      </w:r>
-      <w:r>
-        <w:rPr>
-          <w:rFonts w:ascii="Arial" w:hAnsi="Arial" w:cs="Arial"/>
-          <w:b/>
-          <w:bCs/>
-          <w:kern w:val="0"/>
-          <w:sz w:val="16"/>
-          <w:szCs w:val="16"/>
-        </w:rPr>
-        <w:fldChar w:fldCharType="separate"/>
-      </w:r>
-      <w:r>
-        <w:rPr>
-          <w:rFonts w:ascii="Arial" w:hAnsi="Arial" w:cs="Arial"/>
-          <w:b/>
-          <w:bCs/>
-          <w:kern w:val="0"/>
-          <w:sz w:val="16"/>
-          <w:szCs w:val="16"/>
-        </w:rPr>
-        <w:fldChar w:fldCharType="begin"/>
-      </w:r>
-      <w:r>
-        <w:rPr>
-          <w:rFonts w:ascii="Arial" w:hAnsi="Arial" w:cs="Arial"/>
-          <w:b/>
-          <w:bCs/>
-          <w:kern w:val="0"/>
-          <w:sz w:val="16"/>
-          <w:szCs w:val="16"/>
-        </w:rPr>
-        <w:instrText xml:space="preserve"> INCLUDEPICTURE  \d "C:\\Users\\oruka\\Documents\\Workspace\\jobs\\certificate-AUTH\\templates\\MERGEFIELD QR" \* MERGEFORMATINET </w:instrText>
-      </w:r>
-      <w:r>
-        <w:rPr>
-          <w:rFonts w:ascii="Arial" w:hAnsi="Arial" w:cs="Arial"/>
-          <w:b/>
-          <w:bCs/>
-          <w:kern w:val="0"/>
-          <w:sz w:val="16"/>
-          <w:szCs w:val="16"/>
-        </w:rPr>
-        <w:fldChar w:fldCharType="separate"/>
-      </w:r>
-      <w:r>
-        <w:rPr>
-          <w:rFonts w:ascii="Arial" w:hAnsi="Arial" w:cs="Arial"/>
-          <w:b/>
-          <w:bCs/>
-          <w:kern w:val="0"/>
-          <w:sz w:val="16"/>
-          <w:szCs w:val="16"/>
-        </w:rPr>
-        <w:pict w14:anchorId="41D321B7">
-          <v:shapetype id="_x0000_t75" coordsize="21600,21600" o:spt="75" o:preferrelative="t" path="m@4@5l@4@11@9@11@9@5xe" filled="f" stroked="f">
-            <v:stroke joinstyle="miter"/>
-            <v:formulas>
-              <v:f eqn="if lineDrawn pixelLineWidth 0"/>
-              <v:f eqn="sum @0 1 0"/>
-              <v:f eqn="sum 0 0 @1"/>
-              <v:f eqn="prod @2 1 2"/>
-              <v:f eqn="prod @3 21600 pixelWidth"/>
-              <v:f eqn="prod @3 21600 pixelHeight"/>
-              <v:f eqn="sum @0 0 1"/>
-              <v:f eqn="prod @6 1 2"/>
-              <v:f eqn="prod @7 21600 pixelWidth"/>
-              <v:f eqn="sum @8 21600 0"/>
-              <v:f eqn="prod @7 21600 pixelHeight"/>
-              <v:f eqn="sum @10 21600 0"/>
-            </v:formulas>
-            <v:path o:extrusionok="f" gradientshapeok="t" o:connecttype="rect"/>
-            <o:lock v:ext="edit" aspectratio="t"/>
-          </v:shapetype>
-          <v:shape id="_x0000_i1028" type="#_x0000_t75" style="width:177pt;height:155.5pt">
-            <v:imagedata r:id="rId4"/>
-          </v:shape>
-        </w:pict>
-      </w:r>
-      <w:r>
-        <w:rPr>
-          <w:rFonts w:ascii="Arial" w:hAnsi="Arial" w:cs="Arial"/>
-          <w:b/>
-          <w:bCs/>
-          <w:kern w:val="0"/>
-          <w:sz w:val="16"/>
-          <w:szCs w:val="16"/>
-        </w:rPr>
-        <w:fldChar w:fldCharType="end"/>
-      </w:r>
-      <w:r>
-        <w:rPr>
-          <w:rFonts w:ascii="Arial" w:hAnsi="Arial" w:cs="Arial"/>
-          <w:b/>
-          <w:bCs/>
-          <w:kern w:val="0"/>
-          <w:sz w:val="16"/>
-          <w:szCs w:val="16"/>
-        </w:rPr>
-        <w:fldChar w:fldCharType="end"/>
-      </w:r>
     </w:p>
     <w:p>
       <w:pPr>

</xml_diff>